<commit_message>
added some config files
</commit_message>
<xml_diff>
--- a/AI-900/Module Notes/Module 3 - Get started with machine learning in Azure.docx
+++ b/AI-900/Module Notes/Module 3 - Get started with machine learning in Azure.docx
@@ -11,28 +11,16 @@
       </w:pPr>
       <w:r>
         <w:rPr/>
-        <w:t xml:space="preserve">Module </w:t>
-      </w:r>
-      <w:r>
-        <w:rPr/>
-        <w:t>3</w:t>
-      </w:r>
-      <w:r>
-        <w:rPr/>
-        <w:t xml:space="preserve">: Get started w/ </w:t>
-      </w:r>
-      <w:r>
-        <w:rPr/>
-        <w:t xml:space="preserve">ML </w:t>
-      </w:r>
-      <w:r>
-        <w:rPr/>
-        <w:t>in Azure</w:t>
+        <w:t>Module 3: Get started w/ ML in Azure</w:t>
       </w:r>
     </w:p>
     <w:p>
       <w:pPr>
         <w:pStyle w:val="Heading1"/>
+        <w:numPr>
+          <w:ilvl w:val="0"/>
+          <w:numId w:val="2"/>
+        </w:numPr>
         <w:bidi w:val="0"/>
         <w:ind w:hanging="0" w:start="0"/>
         <w:jc w:val="start"/>
@@ -101,7 +89,7 @@
         <w:pStyle w:val="Normal"/>
         <w:numPr>
           <w:ilvl w:val="0"/>
-          <w:numId w:val="2"/>
+          <w:numId w:val="3"/>
         </w:numPr>
         <w:bidi w:val="0"/>
         <w:jc w:val="start"/>
@@ -124,7 +112,7 @@
         <w:pStyle w:val="Normal"/>
         <w:numPr>
           <w:ilvl w:val="0"/>
-          <w:numId w:val="2"/>
+          <w:numId w:val="3"/>
         </w:numPr>
         <w:bidi w:val="0"/>
         <w:jc w:val="start"/>
@@ -154,7 +142,7 @@
         <w:pStyle w:val="Normal"/>
         <w:numPr>
           <w:ilvl w:val="0"/>
-          <w:numId w:val="2"/>
+          <w:numId w:val="3"/>
         </w:numPr>
         <w:bidi w:val="0"/>
         <w:jc w:val="start"/>
@@ -184,7 +172,7 @@
         <w:pStyle w:val="Normal"/>
         <w:numPr>
           <w:ilvl w:val="0"/>
-          <w:numId w:val="2"/>
+          <w:numId w:val="3"/>
         </w:numPr>
         <w:bidi w:val="0"/>
         <w:jc w:val="start"/>
@@ -202,14 +190,7 @@
           <w:b w:val="false"/>
           <w:bCs w:val="false"/>
         </w:rPr>
-        <w:t xml:space="preserve"> </w:t>
-      </w:r>
-      <w:r>
-        <w:rPr>
-          <w:b w:val="false"/>
-          <w:bCs w:val="false"/>
-        </w:rPr>
-        <w:t xml:space="preserve">by choosing right </w:t>
+        <w:t xml:space="preserve"> by choosing right </w:t>
       </w:r>
       <w:r>
         <w:rPr/>
@@ -219,59 +200,56 @@
     <w:p>
       <w:pPr>
         <w:pStyle w:val="Normal"/>
+        <w:numPr>
+          <w:ilvl w:val="0"/>
+          <w:numId w:val="3"/>
+        </w:numPr>
+        <w:bidi w:val="0"/>
+        <w:jc w:val="start"/>
+        <w:rPr/>
+      </w:pPr>
+      <w:r>
+        <w:rPr>
+          <w:b/>
+          <w:bCs/>
+        </w:rPr>
+        <w:t>Integrate the model</w:t>
+      </w:r>
+      <w:r>
+        <w:rPr/>
+        <w:t>: Deploy the model to an endpoint to generate predictions.</w:t>
+      </w:r>
+    </w:p>
+    <w:p>
+      <w:pPr>
+        <w:pStyle w:val="Normal"/>
+        <w:numPr>
+          <w:ilvl w:val="0"/>
+          <w:numId w:val="3"/>
+        </w:numPr>
+        <w:bidi w:val="0"/>
+        <w:jc w:val="start"/>
+        <w:rPr/>
+      </w:pPr>
+      <w:r>
+        <w:rPr>
+          <w:b/>
+          <w:bCs/>
+        </w:rPr>
+        <w:t xml:space="preserve">Monitor the model’s </w:t>
+      </w:r>
+      <w:r>
+        <w:rPr/>
+        <w:t>performance.</w:t>
+      </w:r>
+    </w:p>
+    <w:p>
+      <w:pPr>
+        <w:pStyle w:val="Heading1"/>
         <w:numPr>
           <w:ilvl w:val="0"/>
           <w:numId w:val="2"/>
         </w:numPr>
-        <w:bidi w:val="0"/>
-        <w:jc w:val="start"/>
-        <w:rPr/>
-      </w:pPr>
-      <w:r>
-        <w:rPr>
-          <w:b/>
-          <w:bCs/>
-        </w:rPr>
-        <w:t>Integrate the model</w:t>
-      </w:r>
-      <w:r>
-        <w:rPr/>
-        <w:t>: Deploy the model to an endpoint to generate predictions.</w:t>
-      </w:r>
-    </w:p>
-    <w:p>
-      <w:pPr>
-        <w:pStyle w:val="Normal"/>
-        <w:numPr>
-          <w:ilvl w:val="0"/>
-          <w:numId w:val="2"/>
-        </w:numPr>
-        <w:bidi w:val="0"/>
-        <w:jc w:val="start"/>
-        <w:rPr/>
-      </w:pPr>
-      <w:r>
-        <w:rPr>
-          <w:b/>
-          <w:bCs/>
-        </w:rPr>
-        <w:t>Monitor the model’</w:t>
-      </w:r>
-      <w:r>
-        <w:rPr>
-          <w:b/>
-          <w:bCs/>
-        </w:rPr>
-        <w:t xml:space="preserve">s </w:t>
-      </w:r>
-      <w:r>
-        <w:rPr/>
-        <w:t>performance.</w:t>
-      </w:r>
-    </w:p>
-    <w:p>
-      <w:pPr>
-        <w:pStyle w:val="Heading1"/>
         <w:bidi w:val="0"/>
         <w:ind w:hanging="0" w:start="0"/>
         <w:jc w:val="start"/>
@@ -287,7 +265,7 @@
         <w:pStyle w:val="BodyText"/>
         <w:numPr>
           <w:ilvl w:val="0"/>
-          <w:numId w:val="3"/>
+          <w:numId w:val="4"/>
         </w:numPr>
         <w:bidi w:val="0"/>
         <w:jc w:val="start"/>
@@ -310,7 +288,7 @@
         <w:pStyle w:val="BodyText"/>
         <w:numPr>
           <w:ilvl w:val="1"/>
-          <w:numId w:val="3"/>
+          <w:numId w:val="4"/>
         </w:numPr>
         <w:bidi w:val="0"/>
         <w:jc w:val="start"/>
@@ -326,7 +304,7 @@
         <w:pStyle w:val="BodyText"/>
         <w:numPr>
           <w:ilvl w:val="1"/>
-          <w:numId w:val="3"/>
+          <w:numId w:val="4"/>
         </w:numPr>
         <w:bidi w:val="0"/>
         <w:jc w:val="start"/>
@@ -342,7 +320,7 @@
         <w:pStyle w:val="BodyText"/>
         <w:numPr>
           <w:ilvl w:val="1"/>
-          <w:numId w:val="3"/>
+          <w:numId w:val="4"/>
         </w:numPr>
         <w:bidi w:val="0"/>
         <w:jc w:val="start"/>
@@ -358,7 +336,7 @@
         <w:pStyle w:val="BodyText"/>
         <w:numPr>
           <w:ilvl w:val="0"/>
-          <w:numId w:val="3"/>
+          <w:numId w:val="4"/>
         </w:numPr>
         <w:bidi w:val="0"/>
         <w:jc w:val="start"/>
@@ -380,7 +358,7 @@
         <w:pStyle w:val="BodyText"/>
         <w:numPr>
           <w:ilvl w:val="1"/>
-          <w:numId w:val="3"/>
+          <w:numId w:val="4"/>
         </w:numPr>
         <w:bidi w:val="0"/>
         <w:jc w:val="start"/>
@@ -403,7 +381,7 @@
         <w:pStyle w:val="BodyText"/>
         <w:numPr>
           <w:ilvl w:val="1"/>
-          <w:numId w:val="3"/>
+          <w:numId w:val="4"/>
         </w:numPr>
         <w:bidi w:val="0"/>
         <w:jc w:val="start"/>
@@ -426,7 +404,7 @@
         <w:pStyle w:val="BodyText"/>
         <w:numPr>
           <w:ilvl w:val="1"/>
-          <w:numId w:val="3"/>
+          <w:numId w:val="4"/>
         </w:numPr>
         <w:bidi w:val="0"/>
         <w:jc w:val="start"/>
@@ -437,18 +415,34 @@
           <w:b/>
           <w:bCs/>
         </w:rPr>
-        <w:t>Time</w:t>
-      </w:r>
+        <w:t>Time-series forecasting</w:t>
+      </w:r>
+      <w:r>
+        <w:rPr/>
+        <w:t>: Predict future numerical values based on time-series data.</w:t>
+      </w:r>
+    </w:p>
+    <w:p>
+      <w:pPr>
+        <w:pStyle w:val="BodyText"/>
+        <w:numPr>
+          <w:ilvl w:val="1"/>
+          <w:numId w:val="4"/>
+        </w:numPr>
+        <w:bidi w:val="0"/>
+        <w:jc w:val="start"/>
+        <w:rPr/>
+      </w:pPr>
       <w:r>
         <w:rPr>
           <w:b/>
           <w:bCs/>
         </w:rPr>
-        <w:t>-series forecasting</w:t>
-      </w:r>
-      <w:r>
-        <w:rPr/>
-        <w:t>: Predict future numerical values based on time-series data.</w:t>
+        <w:t>Computer vision</w:t>
+      </w:r>
+      <w:r>
+        <w:rPr/>
+        <w:t>: Classify images or detect objects in images.</w:t>
       </w:r>
     </w:p>
     <w:p>
@@ -456,7 +450,7 @@
         <w:pStyle w:val="BodyText"/>
         <w:numPr>
           <w:ilvl w:val="1"/>
-          <w:numId w:val="3"/>
+          <w:numId w:val="4"/>
         </w:numPr>
         <w:bidi w:val="0"/>
         <w:jc w:val="start"/>
@@ -467,20 +461,16 @@
           <w:b/>
           <w:bCs/>
         </w:rPr>
-        <w:t>Computer vision</w:t>
-      </w:r>
-      <w:r>
-        <w:rPr/>
-        <w:t>: Classify images or detect objects in images.</w:t>
-      </w:r>
-    </w:p>
-    <w:p>
-      <w:pPr>
-        <w:pStyle w:val="BodyText"/>
-        <w:numPr>
-          <w:ilvl w:val="1"/>
-          <w:numId w:val="3"/>
-        </w:numPr>
+        <w:t xml:space="preserve">Natural language processing </w:t>
+      </w:r>
+      <w:r>
+        <w:rPr/>
+        <w:t>(NLP): Extract insights from text.</w:t>
+      </w:r>
+    </w:p>
+    <w:p>
+      <w:pPr>
+        <w:pStyle w:val="BodyText"/>
         <w:bidi w:val="0"/>
         <w:jc w:val="start"/>
         <w:rPr/>
@@ -490,25 +480,6 @@
           <w:b/>
           <w:bCs/>
         </w:rPr>
-        <w:t xml:space="preserve">Natural language processing </w:t>
-      </w:r>
-      <w:r>
-        <w:rPr/>
-        <w:t>(NLP): Extract insights from text.</w:t>
-      </w:r>
-    </w:p>
-    <w:p>
-      <w:pPr>
-        <w:pStyle w:val="BodyText"/>
-        <w:bidi w:val="0"/>
-        <w:jc w:val="start"/>
-        <w:rPr/>
-      </w:pPr>
-      <w:r>
-        <w:rPr>
-          <w:b/>
-          <w:bCs/>
-        </w:rPr>
         <w:t>Example</w:t>
       </w:r>
       <w:r>
@@ -528,7 +499,7 @@
         <w:pStyle w:val="BodyText"/>
         <w:numPr>
           <w:ilvl w:val="0"/>
-          <w:numId w:val="4"/>
+          <w:numId w:val="5"/>
         </w:numPr>
         <w:bidi w:val="0"/>
         <w:jc w:val="start"/>
@@ -600,9 +571,10 @@
         <w:pStyle w:val="BodyText"/>
         <w:numPr>
           <w:ilvl w:val="1"/>
-          <w:numId w:val="4"/>
+          <w:numId w:val="5"/>
         </w:numPr>
         <w:bidi w:val="0"/>
+        <w:spacing w:before="0" w:after="0"/>
         <w:jc w:val="start"/>
         <w:rPr/>
       </w:pPr>
@@ -620,6 +592,7 @@
           <w:pgNumType w:fmt="decimal"/>
           <w:formProt w:val="false"/>
           <w:textDirection w:val="lrTb"/>
+          <w:docGrid w:type="default" w:linePitch="100" w:charSpace="0"/>
         </w:sectPr>
       </w:pPr>
     </w:p>
@@ -628,7 +601,7 @@
         <w:pStyle w:val="BodyText"/>
         <w:numPr>
           <w:ilvl w:val="0"/>
-          <w:numId w:val="4"/>
+          <w:numId w:val="5"/>
         </w:numPr>
         <w:bidi w:val="0"/>
         <w:jc w:val="start"/>
@@ -681,7 +654,7 @@
         <w:pStyle w:val="BodyText"/>
         <w:numPr>
           <w:ilvl w:val="1"/>
-          <w:numId w:val="5"/>
+          <w:numId w:val="6"/>
         </w:numPr>
         <w:bidi w:val="0"/>
         <w:jc w:val="start"/>
@@ -704,7 +677,7 @@
         <w:pStyle w:val="BodyText"/>
         <w:numPr>
           <w:ilvl w:val="1"/>
-          <w:numId w:val="5"/>
+          <w:numId w:val="6"/>
         </w:numPr>
         <w:bidi w:val="0"/>
         <w:jc w:val="start"/>
@@ -727,7 +700,7 @@
         <w:pStyle w:val="BodyText"/>
         <w:numPr>
           <w:ilvl w:val="1"/>
-          <w:numId w:val="5"/>
+          <w:numId w:val="6"/>
         </w:numPr>
         <w:bidi w:val="0"/>
         <w:jc w:val="start"/>
@@ -750,7 +723,7 @@
         <w:pStyle w:val="BodyText"/>
         <w:numPr>
           <w:ilvl w:val="1"/>
-          <w:numId w:val="5"/>
+          <w:numId w:val="6"/>
         </w:numPr>
         <w:bidi w:val="0"/>
         <w:jc w:val="start"/>
@@ -769,7 +742,7 @@
         <w:pStyle w:val="BodyText"/>
         <w:numPr>
           <w:ilvl w:val="1"/>
-          <w:numId w:val="5"/>
+          <w:numId w:val="6"/>
         </w:numPr>
         <w:bidi w:val="0"/>
         <w:jc w:val="start"/>
@@ -799,7 +772,7 @@
         <w:pStyle w:val="BodyText"/>
         <w:numPr>
           <w:ilvl w:val="1"/>
-          <w:numId w:val="5"/>
+          <w:numId w:val="6"/>
         </w:numPr>
         <w:bidi w:val="0"/>
         <w:jc w:val="start"/>
@@ -822,9 +795,10 @@
         <w:pStyle w:val="BodyText"/>
         <w:numPr>
           <w:ilvl w:val="1"/>
-          <w:numId w:val="5"/>
+          <w:numId w:val="6"/>
         </w:numPr>
         <w:bidi w:val="0"/>
+        <w:spacing w:before="0" w:after="0"/>
         <w:jc w:val="start"/>
         <w:rPr/>
       </w:pPr>
@@ -849,12 +823,17 @@
           <w:cols w:num="2" w:space="282" w:equalWidth="true" w:sep="false"/>
           <w:formProt w:val="false"/>
           <w:textDirection w:val="lrTb"/>
+          <w:docGrid w:type="default" w:linePitch="100" w:charSpace="0"/>
         </w:sectPr>
       </w:pPr>
     </w:p>
     <w:p>
       <w:pPr>
         <w:pStyle w:val="Heading1"/>
+        <w:numPr>
+          <w:ilvl w:val="0"/>
+          <w:numId w:val="2"/>
+        </w:numPr>
         <w:bidi w:val="0"/>
         <w:ind w:hanging="0" w:start="0"/>
         <w:jc w:val="start"/>
@@ -868,6 +847,10 @@
     <w:p>
       <w:pPr>
         <w:pStyle w:val="Heading2"/>
+        <w:numPr>
+          <w:ilvl w:val="1"/>
+          <w:numId w:val="2"/>
+        </w:numPr>
         <w:bidi w:val="0"/>
         <w:ind w:hanging="0" w:start="0"/>
         <w:jc w:val="start"/>
@@ -883,7 +866,7 @@
         <w:pStyle w:val="BodyText"/>
         <w:numPr>
           <w:ilvl w:val="0"/>
-          <w:numId w:val="6"/>
+          <w:numId w:val="7"/>
         </w:numPr>
         <w:bidi w:val="0"/>
         <w:spacing w:before="0" w:after="140"/>
@@ -932,13 +915,762 @@
         </w:drawing>
       </w:r>
     </w:p>
+    <w:p>
+      <w:pPr>
+        <w:pStyle w:val="Heading1"/>
+        <w:numPr>
+          <w:ilvl w:val="0"/>
+          <w:numId w:val="2"/>
+        </w:numPr>
+        <w:ind w:hanging="0" w:start="0"/>
+        <w:rPr/>
+      </w:pPr>
+      <w:r>
+        <w:rPr/>
+        <w:t>Design a data ingestion solution</w:t>
+      </w:r>
+    </w:p>
+    <w:p>
+      <w:pPr>
+        <w:pStyle w:val="BodyText"/>
+        <w:numPr>
+          <w:ilvl w:val="0"/>
+          <w:numId w:val="8"/>
+        </w:numPr>
+        <w:rPr/>
+      </w:pPr>
+      <w:r>
+        <w:rPr/>
+        <w:t xml:space="preserve">Use Data Ingestion Pipeline to </w:t>
+      </w:r>
+      <w:r>
+        <w:rPr/>
+        <w:t xml:space="preserve">Extract, Transform, and Load (ETL </w:t>
+      </w:r>
+      <w:r>
+        <w:rPr/>
+        <w:t xml:space="preserve">or </w:t>
+      </w:r>
+      <w:r>
+        <w:rPr/>
+        <w:t>ELT).</w:t>
+      </w:r>
+    </w:p>
+    <w:p>
+      <w:pPr>
+        <w:pStyle w:val="BodyText"/>
+        <w:numPr>
+          <w:ilvl w:val="1"/>
+          <w:numId w:val="8"/>
+        </w:numPr>
+        <w:rPr/>
+      </w:pPr>
+      <w:r>
+        <w:rPr/>
+        <w:t xml:space="preserve">Such pipelines can be created </w:t>
+      </w:r>
+      <w:r>
+        <w:rPr/>
+        <w:t xml:space="preserve">with </w:t>
+      </w:r>
+      <w:r>
+        <w:rPr/>
+        <w:t xml:space="preserve">Azure Synapse Analytics, Azure Databricks, and Azure </w:t>
+      </w:r>
+      <w:r>
+        <w:rPr/>
+        <w:t>ML</w:t>
+      </w:r>
+      <w:r>
+        <w:rPr/>
+        <w:t>.</w:t>
+      </w:r>
+    </w:p>
+    <w:p>
+      <w:pPr>
+        <w:pStyle w:val="BodyText"/>
+        <w:numPr>
+          <w:ilvl w:val="1"/>
+          <w:numId w:val="8"/>
+        </w:numPr>
+        <w:rPr/>
+      </w:pPr>
+      <w:r>
+        <w:rPr>
+          <w:u w:val="single"/>
+        </w:rPr>
+        <w:t>A common approach for a data ingestion solution is to</w:t>
+      </w:r>
+      <w:r>
+        <w:rPr/>
+        <w:t>:</w:t>
+      </w:r>
+    </w:p>
+    <w:p>
+      <w:pPr>
+        <w:pStyle w:val="BodyText"/>
+        <w:numPr>
+          <w:ilvl w:val="2"/>
+          <w:numId w:val="8"/>
+        </w:numPr>
+        <w:rPr/>
+      </w:pPr>
+      <w:r>
+        <w:rPr>
+          <w:b/>
+          <w:bCs/>
+        </w:rPr>
+        <w:t>Extract</w:t>
+      </w:r>
+      <w:r>
+        <w:rPr/>
+        <w:t xml:space="preserve"> raw data from its source (like a CRM system or IoT device).</w:t>
+      </w:r>
+    </w:p>
+    <w:p>
+      <w:pPr>
+        <w:pStyle w:val="BodyText"/>
+        <w:numPr>
+          <w:ilvl w:val="2"/>
+          <w:numId w:val="8"/>
+        </w:numPr>
+        <w:rPr/>
+      </w:pPr>
+      <w:r>
+        <w:rPr>
+          <w:b/>
+          <w:bCs/>
+        </w:rPr>
+        <w:t>Copy</w:t>
+      </w:r>
+      <w:r>
+        <w:rPr/>
+        <w:t xml:space="preserve"> and </w:t>
+      </w:r>
+      <w:r>
+        <w:rPr>
+          <w:b/>
+          <w:bCs/>
+        </w:rPr>
+        <w:t>transform</w:t>
+      </w:r>
+      <w:r>
+        <w:rPr/>
+        <w:t xml:space="preserve"> the data with Azure Synapse Analytics.</w:t>
+      </w:r>
+    </w:p>
+    <w:p>
+      <w:pPr>
+        <w:pStyle w:val="BodyText"/>
+        <w:numPr>
+          <w:ilvl w:val="2"/>
+          <w:numId w:val="8"/>
+        </w:numPr>
+        <w:rPr/>
+      </w:pPr>
+      <w:r>
+        <w:rPr>
+          <w:b/>
+          <w:bCs/>
+        </w:rPr>
+        <w:t>Store</w:t>
+      </w:r>
+      <w:r>
+        <w:rPr/>
+        <w:t xml:space="preserve"> the prepared data in an Azure Blob Storage.</w:t>
+      </w:r>
+    </w:p>
+    <w:p>
+      <w:pPr>
+        <w:pStyle w:val="BodyText"/>
+        <w:numPr>
+          <w:ilvl w:val="2"/>
+          <w:numId w:val="8"/>
+        </w:numPr>
+        <w:rPr/>
+      </w:pPr>
+      <w:r>
+        <w:rPr>
+          <w:b/>
+          <w:bCs/>
+        </w:rPr>
+        <w:t>Train</w:t>
+      </w:r>
+      <w:r>
+        <w:rPr/>
+        <w:t xml:space="preserve"> the model with Azure Machine Learning.</w:t>
+      </w:r>
+    </w:p>
+    <w:p>
+      <w:pPr>
+        <w:pStyle w:val="BodyText"/>
+        <w:rPr>
+          <w:b/>
+          <w:bCs/>
+        </w:rPr>
+      </w:pPr>
+      <w:r>
+        <w:rPr>
+          <w:b/>
+          <w:bCs/>
+        </w:rPr>
+      </w:r>
+      <w:r>
+        <w:br w:type="page"/>
+      </w:r>
+    </w:p>
+    <w:p>
+      <w:pPr>
+        <w:pStyle w:val="BodyText"/>
+        <w:rPr/>
+      </w:pPr>
+      <w:r>
+        <w:rPr>
+          <w:b/>
+          <w:bCs/>
+        </w:rPr>
+        <w:t>Example</w:t>
+      </w:r>
+      <w:r>
+        <w:rPr/>
+        <w:t xml:space="preserve">: </w:t>
+      </w:r>
+      <w:r>
+        <w:rPr>
+          <w:i/>
+          <w:iCs/>
+        </w:rPr>
+        <w:t>Train a weather forecasting model</w:t>
+      </w:r>
+      <w:r>
+        <w:rPr/>
+        <w:t>.</w:t>
+      </w:r>
+    </w:p>
+    <w:p>
+      <w:pPr>
+        <w:sectPr>
+          <w:type w:val="continuous"/>
+          <w:pgSz w:w="12240" w:h="15840"/>
+          <w:pgMar w:left="1134" w:right="1134" w:gutter="0" w:header="0" w:top="1134" w:footer="0" w:bottom="1134"/>
+          <w:formProt w:val="false"/>
+          <w:textDirection w:val="lrTb"/>
+          <w:docGrid w:type="default" w:linePitch="100" w:charSpace="0"/>
+        </w:sectPr>
+      </w:pPr>
+    </w:p>
+    <w:p>
+      <w:pPr>
+        <w:pStyle w:val="BodyText"/>
+        <w:numPr>
+          <w:ilvl w:val="0"/>
+          <w:numId w:val="9"/>
+        </w:numPr>
+        <w:rPr/>
+      </w:pPr>
+      <w:r>
+        <w:rPr/>
+        <w:drawing>
+          <wp:inline distT="0" distB="0" distL="0" distR="0">
+            <wp:extent cx="2745105" cy="1998980"/>
+            <wp:effectExtent l="0" t="0" r="0" b="0"/>
+            <wp:docPr id="4" name="Image4" descr="" title=""/>
+            <wp:cNvGraphicFramePr>
+              <a:graphicFrameLocks xmlns:a="http://schemas.openxmlformats.org/drawingml/2006/main" noChangeAspect="1"/>
+            </wp:cNvGraphicFramePr>
+            <a:graphic xmlns:a="http://schemas.openxmlformats.org/drawingml/2006/main">
+              <a:graphicData uri="http://schemas.openxmlformats.org/drawingml/2006/picture">
+                <pic:pic xmlns:pic="http://schemas.openxmlformats.org/drawingml/2006/picture">
+                  <pic:nvPicPr>
+                    <pic:cNvPr id="4" name="Image4" descr="" title=""/>
+                    <pic:cNvPicPr>
+                      <a:picLocks noChangeAspect="1" noChangeArrowheads="1"/>
+                    </pic:cNvPicPr>
+                  </pic:nvPicPr>
+                  <pic:blipFill>
+                    <a:blip r:embed="rId5"/>
+                    <a:stretch>
+                      <a:fillRect/>
+                    </a:stretch>
+                  </pic:blipFill>
+                  <pic:spPr bwMode="auto">
+                    <a:xfrm>
+                      <a:off x="0" y="0"/>
+                      <a:ext cx="2745105" cy="1998980"/>
+                    </a:xfrm>
+                    <a:prstGeom prst="rect">
+                      <a:avLst/>
+                    </a:prstGeom>
+                    <a:noFill/>
+                  </pic:spPr>
+                </pic:pic>
+              </a:graphicData>
+            </a:graphic>
+          </wp:inline>
+        </w:drawing>
+      </w:r>
+    </w:p>
+    <w:p>
+      <w:pPr>
+        <w:pStyle w:val="BodyText"/>
+        <w:numPr>
+          <w:ilvl w:val="0"/>
+          <w:numId w:val="9"/>
+        </w:numPr>
+        <w:rPr/>
+      </w:pPr>
+      <w:r>
+        <w:rPr/>
+        <w:t xml:space="preserve">You can </w:t>
+      </w:r>
+      <w:r>
+        <w:rPr/>
+        <w:t xml:space="preserve">create a dataset </w:t>
+      </w:r>
+      <w:r>
+        <w:rPr/>
+        <w:t xml:space="preserve">for training </w:t>
+      </w:r>
+      <w:r>
+        <w:rPr/>
+        <w:t xml:space="preserve">the forecasting model </w:t>
+      </w:r>
+      <w:r>
+        <w:rPr/>
+        <w:t>by</w:t>
+      </w:r>
+      <w:r>
+        <w:rPr/>
+        <w:t>:</w:t>
+      </w:r>
+    </w:p>
+    <w:p>
+      <w:pPr>
+        <w:pStyle w:val="BodyText"/>
+        <w:numPr>
+          <w:ilvl w:val="1"/>
+          <w:numId w:val="9"/>
+        </w:numPr>
+        <w:rPr/>
+      </w:pPr>
+      <w:r>
+        <w:rPr>
+          <w:b/>
+          <w:bCs/>
+        </w:rPr>
+        <w:t>Extract</w:t>
+      </w:r>
+      <w:r>
+        <w:rPr/>
+        <w:t xml:space="preserve"> data measurements as JSON objects from the IoT devices.</w:t>
+      </w:r>
+    </w:p>
+    <w:p>
+      <w:pPr>
+        <w:pStyle w:val="BodyText"/>
+        <w:numPr>
+          <w:ilvl w:val="1"/>
+          <w:numId w:val="9"/>
+        </w:numPr>
+        <w:rPr/>
+      </w:pPr>
+      <w:r>
+        <w:rPr>
+          <w:b/>
+          <w:bCs/>
+        </w:rPr>
+        <w:t>Convert</w:t>
+      </w:r>
+      <w:r>
+        <w:rPr/>
+        <w:t xml:space="preserve"> the JSON objects to a table.</w:t>
+      </w:r>
+    </w:p>
+    <w:p>
+      <w:pPr>
+        <w:pStyle w:val="BodyText"/>
+        <w:numPr>
+          <w:ilvl w:val="1"/>
+          <w:numId w:val="9"/>
+        </w:numPr>
+        <w:rPr/>
+      </w:pPr>
+      <w:r>
+        <w:rPr>
+          <w:b/>
+          <w:bCs/>
+        </w:rPr>
+        <w:t>Transform</w:t>
+      </w:r>
+      <w:r>
+        <w:rPr/>
+        <w:t xml:space="preserve"> the data to get the temperature per machine per minute.</w:t>
+      </w:r>
+    </w:p>
+    <w:p>
+      <w:pPr>
+        <w:sectPr>
+          <w:type w:val="continuous"/>
+          <w:pgSz w:w="12240" w:h="15840"/>
+          <w:pgMar w:left="1134" w:right="1134" w:gutter="0" w:header="0" w:top="1134" w:footer="0" w:bottom="1134"/>
+          <w:cols w:num="2" w:space="282" w:equalWidth="true" w:sep="false"/>
+          <w:formProt w:val="false"/>
+          <w:textDirection w:val="lrTb"/>
+          <w:docGrid w:type="default" w:linePitch="100" w:charSpace="0"/>
+        </w:sectPr>
+      </w:pPr>
+    </w:p>
+    <w:p>
+      <w:pPr>
+        <w:pStyle w:val="Heading1"/>
+        <w:numPr>
+          <w:ilvl w:val="0"/>
+          <w:numId w:val="2"/>
+        </w:numPr>
+        <w:ind w:hanging="0" w:start="0"/>
+        <w:rPr/>
+      </w:pPr>
+      <w:r>
+        <w:rPr/>
+        <w:t>Train the model</w:t>
+      </w:r>
+    </w:p>
+    <w:p>
+      <w:pPr>
+        <w:pStyle w:val="Normal"/>
+        <w:rPr/>
+      </w:pPr>
+      <w:r>
+        <w:rPr/>
+        <w:t>Choose Azure Service based on:</w:t>
+      </w:r>
+    </w:p>
+    <w:p>
+      <w:pPr>
+        <w:pStyle w:val="Normal"/>
+        <w:numPr>
+          <w:ilvl w:val="0"/>
+          <w:numId w:val="11"/>
+        </w:numPr>
+        <w:rPr/>
+      </w:pPr>
+      <w:r>
+        <w:rPr/>
+        <w:t>What type of model you need to train,</w:t>
+      </w:r>
+    </w:p>
+    <w:p>
+      <w:pPr>
+        <w:pStyle w:val="Normal"/>
+        <w:numPr>
+          <w:ilvl w:val="0"/>
+          <w:numId w:val="10"/>
+        </w:numPr>
+        <w:rPr/>
+      </w:pPr>
+      <w:r>
+        <w:rPr/>
+        <w:t>Whether you need full control over model training,</w:t>
+      </w:r>
+    </w:p>
+    <w:p>
+      <w:pPr>
+        <w:pStyle w:val="Normal"/>
+        <w:numPr>
+          <w:ilvl w:val="0"/>
+          <w:numId w:val="10"/>
+        </w:numPr>
+        <w:rPr/>
+      </w:pPr>
+      <w:r>
+        <w:rPr/>
+        <w:t>How much time you want to invest in model training,</w:t>
+      </w:r>
+    </w:p>
+    <w:p>
+      <w:pPr>
+        <w:pStyle w:val="Normal"/>
+        <w:numPr>
+          <w:ilvl w:val="0"/>
+          <w:numId w:val="10"/>
+        </w:numPr>
+        <w:rPr/>
+      </w:pPr>
+      <w:r>
+        <w:rPr/>
+        <w:t>Which services are already within your organization,</w:t>
+      </w:r>
+    </w:p>
+    <w:p>
+      <w:pPr>
+        <w:pStyle w:val="Normal"/>
+        <w:numPr>
+          <w:ilvl w:val="0"/>
+          <w:numId w:val="10"/>
+        </w:numPr>
+        <w:rPr/>
+      </w:pPr>
+      <w:r>
+        <w:rPr/>
+        <w:t>Which programming language you’re comfortable with.</w:t>
+      </w:r>
+    </w:p>
+    <w:p>
+      <w:pPr>
+        <w:pStyle w:val="BodyText"/>
+        <w:numPr>
+          <w:ilvl w:val="0"/>
+          <w:numId w:val="10"/>
+        </w:numPr>
+        <w:rPr/>
+      </w:pPr>
+      <w:r>
+        <w:rPr/>
+        <w:drawing>
+          <wp:inline distT="0" distB="0" distL="0" distR="0">
+            <wp:extent cx="5547995" cy="2029460"/>
+            <wp:effectExtent l="0" t="0" r="0" b="0"/>
+            <wp:docPr id="5" name="Image5" descr="" title=""/>
+            <wp:cNvGraphicFramePr>
+              <a:graphicFrameLocks xmlns:a="http://schemas.openxmlformats.org/drawingml/2006/main" noChangeAspect="1"/>
+            </wp:cNvGraphicFramePr>
+            <a:graphic xmlns:a="http://schemas.openxmlformats.org/drawingml/2006/main">
+              <a:graphicData uri="http://schemas.openxmlformats.org/drawingml/2006/picture">
+                <pic:pic xmlns:pic="http://schemas.openxmlformats.org/drawingml/2006/picture">
+                  <pic:nvPicPr>
+                    <pic:cNvPr id="5" name="Image5" descr="" title=""/>
+                    <pic:cNvPicPr>
+                      <a:picLocks noChangeAspect="1" noChangeArrowheads="1"/>
+                    </pic:cNvPicPr>
+                  </pic:nvPicPr>
+                  <pic:blipFill>
+                    <a:blip r:embed="rId6"/>
+                    <a:stretch>
+                      <a:fillRect/>
+                    </a:stretch>
+                  </pic:blipFill>
+                  <pic:spPr bwMode="auto">
+                    <a:xfrm>
+                      <a:off x="0" y="0"/>
+                      <a:ext cx="5547995" cy="2029460"/>
+                    </a:xfrm>
+                    <a:prstGeom prst="rect">
+                      <a:avLst/>
+                    </a:prstGeom>
+                    <a:noFill/>
+                  </pic:spPr>
+                </pic:pic>
+              </a:graphicData>
+            </a:graphic>
+          </wp:inline>
+        </w:drawing>
+      </w:r>
+    </w:p>
+    <w:p>
+      <w:pPr>
+        <w:pStyle w:val="Heading2"/>
+        <w:numPr>
+          <w:ilvl w:val="1"/>
+          <w:numId w:val="2"/>
+        </w:numPr>
+        <w:ind w:hanging="0" w:start="0"/>
+        <w:rPr/>
+      </w:pPr>
+      <w:r>
+        <w:rPr/>
+        <w:t>Features and capabilities of Azure Machine Learning</w:t>
+      </w:r>
+    </w:p>
+    <w:p>
+      <w:pPr>
+        <w:pStyle w:val="BodyText"/>
+        <w:numPr>
+          <w:ilvl w:val="0"/>
+          <w:numId w:val="13"/>
+        </w:numPr>
+        <w:rPr/>
+      </w:pPr>
+      <w:r>
+        <w:rPr/>
+        <w:t>Azure ML Supports Tasks:</w:t>
+      </w:r>
+    </w:p>
+    <w:p>
+      <w:pPr>
+        <w:pStyle w:val="BodyText"/>
+        <w:numPr>
+          <w:ilvl w:val="1"/>
+          <w:numId w:val="13"/>
+        </w:numPr>
+        <w:rPr/>
+      </w:pPr>
+      <w:r>
+        <w:rPr/>
+        <w:t>Exploring data and preparing it for modeling.</w:t>
+      </w:r>
+    </w:p>
+    <w:p>
+      <w:pPr>
+        <w:pStyle w:val="BodyText"/>
+        <w:numPr>
+          <w:ilvl w:val="1"/>
+          <w:numId w:val="13"/>
+        </w:numPr>
+        <w:rPr/>
+      </w:pPr>
+      <w:r>
+        <w:rPr/>
+        <w:t>Training and evaluating machine learning models.</w:t>
+      </w:r>
+    </w:p>
+    <w:p>
+      <w:pPr>
+        <w:pStyle w:val="BodyText"/>
+        <w:numPr>
+          <w:ilvl w:val="1"/>
+          <w:numId w:val="13"/>
+        </w:numPr>
+        <w:rPr/>
+      </w:pPr>
+      <w:r>
+        <w:rPr/>
+        <w:t>Registering and managing trained models.</w:t>
+      </w:r>
+    </w:p>
+    <w:p>
+      <w:pPr>
+        <w:pStyle w:val="BodyText"/>
+        <w:numPr>
+          <w:ilvl w:val="1"/>
+          <w:numId w:val="13"/>
+        </w:numPr>
+        <w:rPr/>
+      </w:pPr>
+      <w:r>
+        <w:rPr/>
+        <w:t>Deploying trained models for use by applications and services.</w:t>
+      </w:r>
+    </w:p>
+    <w:p>
+      <w:pPr>
+        <w:pStyle w:val="BodyText"/>
+        <w:numPr>
+          <w:ilvl w:val="1"/>
+          <w:numId w:val="13"/>
+        </w:numPr>
+        <w:rPr/>
+      </w:pPr>
+      <w:r>
+        <w:rPr/>
+        <w:t>Reviewing and applying responsible AI principles and practices</w:t>
+      </w:r>
+    </w:p>
+    <w:p>
+      <w:pPr>
+        <w:pStyle w:val="BodyText"/>
+        <w:numPr>
+          <w:ilvl w:val="0"/>
+          <w:numId w:val="12"/>
+        </w:numPr>
+        <w:rPr/>
+      </w:pPr>
+      <w:r>
+        <w:rPr/>
+        <w:t>Azure ML features and capabilities:</w:t>
+      </w:r>
+    </w:p>
+    <w:p>
+      <w:pPr>
+        <w:pStyle w:val="BodyText"/>
+        <w:numPr>
+          <w:ilvl w:val="1"/>
+          <w:numId w:val="12"/>
+        </w:numPr>
+        <w:rPr/>
+      </w:pPr>
+      <w:r>
+        <w:rPr/>
+        <w:t>Centralized storage and management of datasets for model training and evaluation.</w:t>
+      </w:r>
+    </w:p>
+    <w:p>
+      <w:pPr>
+        <w:pStyle w:val="BodyText"/>
+        <w:numPr>
+          <w:ilvl w:val="1"/>
+          <w:numId w:val="12"/>
+        </w:numPr>
+        <w:rPr/>
+      </w:pPr>
+      <w:r>
+        <w:rPr/>
+        <w:t>On-demand compute resources on which you can run machine learning jobs, such as training a model.</w:t>
+      </w:r>
+    </w:p>
+    <w:p>
+      <w:pPr>
+        <w:pStyle w:val="BodyText"/>
+        <w:numPr>
+          <w:ilvl w:val="1"/>
+          <w:numId w:val="12"/>
+        </w:numPr>
+        <w:rPr/>
+      </w:pPr>
+      <w:r>
+        <w:rPr/>
+        <w:t>Automated machine learning (AutoML), which makes it easy to run multiple training jobs with different algorithms and parameters to find the best model for your data.</w:t>
+      </w:r>
+    </w:p>
+    <w:p>
+      <w:pPr>
+        <w:pStyle w:val="BodyText"/>
+        <w:numPr>
+          <w:ilvl w:val="1"/>
+          <w:numId w:val="12"/>
+        </w:numPr>
+        <w:rPr/>
+      </w:pPr>
+      <w:r>
+        <w:rPr/>
+        <w:t>Visual tools to define orchestrated pipelines for processes such as model training or inferencing.</w:t>
+      </w:r>
+    </w:p>
+    <w:p>
+      <w:pPr>
+        <w:pStyle w:val="BodyText"/>
+        <w:numPr>
+          <w:ilvl w:val="1"/>
+          <w:numId w:val="12"/>
+        </w:numPr>
+        <w:rPr/>
+      </w:pPr>
+      <w:r>
+        <w:rPr/>
+        <w:t>Integration with common machine learning frameworks such as MLflow, which make it easier to manage model training, evaluation, and deployment at scale.</w:t>
+      </w:r>
+    </w:p>
+    <w:p>
+      <w:pPr>
+        <w:pStyle w:val="BodyText"/>
+        <w:numPr>
+          <w:ilvl w:val="1"/>
+          <w:numId w:val="12"/>
+        </w:numPr>
+        <w:spacing w:before="0" w:after="140"/>
+        <w:rPr/>
+      </w:pPr>
+      <w:r>
+        <w:rPr/>
+        <w:t>Built-in support for visualizing and evaluating metrics for responsible AI, including model explainability, fairness assessment, and others.</w:t>
+      </w:r>
+    </w:p>
     <w:sectPr>
       <w:type w:val="continuous"/>
       <w:pgSz w:w="12240" w:h="15840"/>
       <w:pgMar w:left="1134" w:right="1134" w:gutter="0" w:header="0" w:top="1134" w:footer="0" w:bottom="1134"/>
-      <w:pgNumType w:fmt="decimal"/>
       <w:formProt w:val="false"/>
       <w:textDirection w:val="lrTb"/>
+      <w:docGrid w:type="default" w:linePitch="100" w:charSpace="0"/>
     </w:sectPr>
   </w:body>
 </w:document>
@@ -949,7 +1681,6 @@
   <w:abstractNum w:abstractNumId="1">
     <w:lvl w:ilvl="0">
       <w:start w:val="1"/>
-      <w:pStyle w:val="Heading1"/>
       <w:numFmt w:val="none"/>
       <w:suff w:val="nothing"/>
       <w:lvlText w:val=""/>
@@ -963,7 +1694,6 @@
     </w:lvl>
     <w:lvl w:ilvl="1">
       <w:start w:val="1"/>
-      <w:pStyle w:val="Heading2"/>
       <w:numFmt w:val="none"/>
       <w:suff w:val="nothing"/>
       <w:lvlText w:val=""/>
@@ -1070,118 +1800,127 @@
   <w:abstractNum w:abstractNumId="2">
     <w:lvl w:ilvl="0">
       <w:start w:val="1"/>
-      <w:numFmt w:val="decimal"/>
-      <w:lvlText w:val="%1."/>
-      <w:lvlJc w:val="start"/>
-      <w:pPr>
-        <w:tabs>
-          <w:tab w:val="num" w:pos="720"/>
-        </w:tabs>
-        <w:ind w:start="720" w:hanging="360"/>
+      <w:numFmt w:val="none"/>
+      <w:suff w:val="nothing"/>
+      <w:lvlText w:val=""/>
+      <w:lvlJc w:val="start"/>
+      <w:pPr>
+        <w:tabs>
+          <w:tab w:val="num" w:pos="0"/>
+        </w:tabs>
+        <w:ind w:start="0" w:hanging="0"/>
       </w:pPr>
       <w:rPr/>
     </w:lvl>
     <w:lvl w:ilvl="1">
       <w:start w:val="1"/>
-      <w:numFmt w:val="decimal"/>
-      <w:lvlText w:val="%2."/>
-      <w:lvlJc w:val="start"/>
-      <w:pPr>
-        <w:tabs>
-          <w:tab w:val="num" w:pos="1080"/>
-        </w:tabs>
-        <w:ind w:start="1080" w:hanging="360"/>
+      <w:numFmt w:val="none"/>
+      <w:suff w:val="nothing"/>
+      <w:lvlText w:val=""/>
+      <w:lvlJc w:val="start"/>
+      <w:pPr>
+        <w:tabs>
+          <w:tab w:val="num" w:pos="0"/>
+        </w:tabs>
+        <w:ind w:start="0" w:hanging="0"/>
       </w:pPr>
       <w:rPr/>
     </w:lvl>
     <w:lvl w:ilvl="2">
       <w:start w:val="1"/>
-      <w:numFmt w:val="decimal"/>
-      <w:lvlText w:val="%3."/>
-      <w:lvlJc w:val="start"/>
-      <w:pPr>
-        <w:tabs>
-          <w:tab w:val="num" w:pos="1440"/>
-        </w:tabs>
-        <w:ind w:start="1440" w:hanging="360"/>
+      <w:numFmt w:val="none"/>
+      <w:suff w:val="nothing"/>
+      <w:lvlText w:val=""/>
+      <w:lvlJc w:val="start"/>
+      <w:pPr>
+        <w:tabs>
+          <w:tab w:val="num" w:pos="0"/>
+        </w:tabs>
+        <w:ind w:start="0" w:hanging="0"/>
       </w:pPr>
       <w:rPr/>
     </w:lvl>
     <w:lvl w:ilvl="3">
       <w:start w:val="1"/>
-      <w:numFmt w:val="decimal"/>
-      <w:lvlText w:val="%4."/>
-      <w:lvlJc w:val="start"/>
-      <w:pPr>
-        <w:tabs>
-          <w:tab w:val="num" w:pos="1800"/>
-        </w:tabs>
-        <w:ind w:start="1800" w:hanging="360"/>
+      <w:numFmt w:val="none"/>
+      <w:suff w:val="nothing"/>
+      <w:lvlText w:val=""/>
+      <w:lvlJc w:val="start"/>
+      <w:pPr>
+        <w:tabs>
+          <w:tab w:val="num" w:pos="0"/>
+        </w:tabs>
+        <w:ind w:start="0" w:hanging="0"/>
       </w:pPr>
       <w:rPr/>
     </w:lvl>
     <w:lvl w:ilvl="4">
       <w:start w:val="1"/>
-      <w:numFmt w:val="decimal"/>
-      <w:lvlText w:val="%5."/>
-      <w:lvlJc w:val="start"/>
-      <w:pPr>
-        <w:tabs>
-          <w:tab w:val="num" w:pos="2160"/>
-        </w:tabs>
-        <w:ind w:start="2160" w:hanging="360"/>
+      <w:numFmt w:val="none"/>
+      <w:suff w:val="nothing"/>
+      <w:lvlText w:val=""/>
+      <w:lvlJc w:val="start"/>
+      <w:pPr>
+        <w:tabs>
+          <w:tab w:val="num" w:pos="0"/>
+        </w:tabs>
+        <w:ind w:start="0" w:hanging="0"/>
       </w:pPr>
       <w:rPr/>
     </w:lvl>
     <w:lvl w:ilvl="5">
       <w:start w:val="1"/>
-      <w:numFmt w:val="decimal"/>
-      <w:lvlText w:val="%6."/>
-      <w:lvlJc w:val="start"/>
-      <w:pPr>
-        <w:tabs>
-          <w:tab w:val="num" w:pos="2520"/>
-        </w:tabs>
-        <w:ind w:start="2520" w:hanging="360"/>
+      <w:numFmt w:val="none"/>
+      <w:suff w:val="nothing"/>
+      <w:lvlText w:val=""/>
+      <w:lvlJc w:val="start"/>
+      <w:pPr>
+        <w:tabs>
+          <w:tab w:val="num" w:pos="0"/>
+        </w:tabs>
+        <w:ind w:start="0" w:hanging="0"/>
       </w:pPr>
       <w:rPr/>
     </w:lvl>
     <w:lvl w:ilvl="6">
       <w:start w:val="1"/>
-      <w:numFmt w:val="decimal"/>
-      <w:lvlText w:val="%7."/>
-      <w:lvlJc w:val="start"/>
-      <w:pPr>
-        <w:tabs>
-          <w:tab w:val="num" w:pos="2880"/>
-        </w:tabs>
-        <w:ind w:start="2880" w:hanging="360"/>
+      <w:numFmt w:val="none"/>
+      <w:suff w:val="nothing"/>
+      <w:lvlText w:val=""/>
+      <w:lvlJc w:val="start"/>
+      <w:pPr>
+        <w:tabs>
+          <w:tab w:val="num" w:pos="0"/>
+        </w:tabs>
+        <w:ind w:start="0" w:hanging="0"/>
       </w:pPr>
       <w:rPr/>
     </w:lvl>
     <w:lvl w:ilvl="7">
       <w:start w:val="1"/>
-      <w:numFmt w:val="decimal"/>
-      <w:lvlText w:val="%8."/>
-      <w:lvlJc w:val="start"/>
-      <w:pPr>
-        <w:tabs>
-          <w:tab w:val="num" w:pos="3240"/>
-        </w:tabs>
-        <w:ind w:start="3240" w:hanging="360"/>
+      <w:numFmt w:val="none"/>
+      <w:suff w:val="nothing"/>
+      <w:lvlText w:val=""/>
+      <w:lvlJc w:val="start"/>
+      <w:pPr>
+        <w:tabs>
+          <w:tab w:val="num" w:pos="0"/>
+        </w:tabs>
+        <w:ind w:start="0" w:hanging="0"/>
       </w:pPr>
       <w:rPr/>
     </w:lvl>
     <w:lvl w:ilvl="8">
       <w:start w:val="1"/>
-      <w:numFmt w:val="decimal"/>
-      <w:lvlText w:val="%9."/>
-      <w:lvlJc w:val="start"/>
-      <w:pPr>
-        <w:tabs>
-          <w:tab w:val="num" w:pos="3600"/>
-        </w:tabs>
-        <w:ind w:start="3600" w:hanging="360"/>
+      <w:numFmt w:val="none"/>
+      <w:suff w:val="nothing"/>
+      <w:lvlText w:val=""/>
+      <w:lvlJc w:val="start"/>
+      <w:pPr>
+        <w:tabs>
+          <w:tab w:val="num" w:pos="0"/>
+        </w:tabs>
+        <w:ind w:start="0" w:hanging="0"/>
       </w:pPr>
       <w:rPr/>
     </w:lvl>
@@ -1189,8 +1928,8 @@
   <w:abstractNum w:abstractNumId="3">
     <w:lvl w:ilvl="0">
       <w:start w:val="1"/>
-      <w:numFmt w:val="bullet"/>
-      <w:lvlText w:val=""/>
+      <w:numFmt w:val="decimal"/>
+      <w:lvlText w:val="%1."/>
       <w:lvlJc w:val="start"/>
       <w:pPr>
         <w:tabs>
@@ -1198,14 +1937,12 @@
         </w:tabs>
         <w:ind w:start="720" w:hanging="360"/>
       </w:pPr>
-      <w:rPr>
-        <w:rFonts w:ascii="Symbol" w:hAnsi="Symbol" w:cs="Symbol" w:hint="default"/>
-      </w:rPr>
+      <w:rPr/>
     </w:lvl>
     <w:lvl w:ilvl="1">
       <w:start w:val="1"/>
-      <w:numFmt w:val="bullet"/>
-      <w:lvlText w:val=""/>
+      <w:numFmt w:val="decimal"/>
+      <w:lvlText w:val="%2."/>
       <w:lvlJc w:val="start"/>
       <w:pPr>
         <w:tabs>
@@ -1213,14 +1950,12 @@
         </w:tabs>
         <w:ind w:start="1080" w:hanging="360"/>
       </w:pPr>
-      <w:rPr>
-        <w:rFonts w:ascii="Symbol" w:hAnsi="Symbol" w:cs="Symbol" w:hint="default"/>
-      </w:rPr>
+      <w:rPr/>
     </w:lvl>
     <w:lvl w:ilvl="2">
       <w:start w:val="1"/>
-      <w:numFmt w:val="bullet"/>
-      <w:lvlText w:val=""/>
+      <w:numFmt w:val="decimal"/>
+      <w:lvlText w:val="%3."/>
       <w:lvlJc w:val="start"/>
       <w:pPr>
         <w:tabs>
@@ -1228,14 +1963,12 @@
         </w:tabs>
         <w:ind w:start="1440" w:hanging="360"/>
       </w:pPr>
-      <w:rPr>
-        <w:rFonts w:ascii="Symbol" w:hAnsi="Symbol" w:cs="Symbol" w:hint="default"/>
-      </w:rPr>
+      <w:rPr/>
     </w:lvl>
     <w:lvl w:ilvl="3">
       <w:start w:val="1"/>
-      <w:numFmt w:val="bullet"/>
-      <w:lvlText w:val=""/>
+      <w:numFmt w:val="decimal"/>
+      <w:lvlText w:val="%4."/>
       <w:lvlJc w:val="start"/>
       <w:pPr>
         <w:tabs>
@@ -1243,14 +1976,12 @@
         </w:tabs>
         <w:ind w:start="1800" w:hanging="360"/>
       </w:pPr>
-      <w:rPr>
-        <w:rFonts w:ascii="Symbol" w:hAnsi="Symbol" w:cs="Symbol" w:hint="default"/>
-      </w:rPr>
+      <w:rPr/>
     </w:lvl>
     <w:lvl w:ilvl="4">
       <w:start w:val="1"/>
-      <w:numFmt w:val="bullet"/>
-      <w:lvlText w:val=""/>
+      <w:numFmt w:val="decimal"/>
+      <w:lvlText w:val="%5."/>
       <w:lvlJc w:val="start"/>
       <w:pPr>
         <w:tabs>
@@ -1258,14 +1989,12 @@
         </w:tabs>
         <w:ind w:start="2160" w:hanging="360"/>
       </w:pPr>
-      <w:rPr>
-        <w:rFonts w:ascii="Symbol" w:hAnsi="Symbol" w:cs="Symbol" w:hint="default"/>
-      </w:rPr>
+      <w:rPr/>
     </w:lvl>
     <w:lvl w:ilvl="5">
       <w:start w:val="1"/>
-      <w:numFmt w:val="bullet"/>
-      <w:lvlText w:val=""/>
+      <w:numFmt w:val="decimal"/>
+      <w:lvlText w:val="%6."/>
       <w:lvlJc w:val="start"/>
       <w:pPr>
         <w:tabs>
@@ -1273,14 +2002,12 @@
         </w:tabs>
         <w:ind w:start="2520" w:hanging="360"/>
       </w:pPr>
-      <w:rPr>
-        <w:rFonts w:ascii="Symbol" w:hAnsi="Symbol" w:cs="Symbol" w:hint="default"/>
-      </w:rPr>
+      <w:rPr/>
     </w:lvl>
     <w:lvl w:ilvl="6">
       <w:start w:val="1"/>
-      <w:numFmt w:val="bullet"/>
-      <w:lvlText w:val=""/>
+      <w:numFmt w:val="decimal"/>
+      <w:lvlText w:val="%7."/>
       <w:lvlJc w:val="start"/>
       <w:pPr>
         <w:tabs>
@@ -1288,14 +2015,12 @@
         </w:tabs>
         <w:ind w:start="2880" w:hanging="360"/>
       </w:pPr>
-      <w:rPr>
-        <w:rFonts w:ascii="Symbol" w:hAnsi="Symbol" w:cs="Symbol" w:hint="default"/>
-      </w:rPr>
+      <w:rPr/>
     </w:lvl>
     <w:lvl w:ilvl="7">
       <w:start w:val="1"/>
-      <w:numFmt w:val="bullet"/>
-      <w:lvlText w:val=""/>
+      <w:numFmt w:val="decimal"/>
+      <w:lvlText w:val="%8."/>
       <w:lvlJc w:val="start"/>
       <w:pPr>
         <w:tabs>
@@ -1303,14 +2028,12 @@
         </w:tabs>
         <w:ind w:start="3240" w:hanging="360"/>
       </w:pPr>
-      <w:rPr>
-        <w:rFonts w:ascii="Symbol" w:hAnsi="Symbol" w:cs="Symbol" w:hint="default"/>
-      </w:rPr>
+      <w:rPr/>
     </w:lvl>
     <w:lvl w:ilvl="8">
       <w:start w:val="1"/>
-      <w:numFmt w:val="bullet"/>
-      <w:lvlText w:val=""/>
+      <w:numFmt w:val="decimal"/>
+      <w:lvlText w:val="%9."/>
       <w:lvlJc w:val="start"/>
       <w:pPr>
         <w:tabs>
@@ -1318,9 +2041,7 @@
         </w:tabs>
         <w:ind w:start="3600" w:hanging="360"/>
       </w:pPr>
-      <w:rPr>
-        <w:rFonts w:ascii="Symbol" w:hAnsi="Symbol" w:cs="Symbol" w:hint="default"/>
-      </w:rPr>
+      <w:rPr/>
     </w:lvl>
   </w:abstractNum>
   <w:abstractNum w:abstractNumId="4">
@@ -1463,6 +2184,143 @@
   <w:abstractNum w:abstractNumId="5">
     <w:lvl w:ilvl="0">
       <w:start w:val="1"/>
+      <w:numFmt w:val="bullet"/>
+      <w:lvlText w:val=""/>
+      <w:lvlJc w:val="start"/>
+      <w:pPr>
+        <w:tabs>
+          <w:tab w:val="num" w:pos="720"/>
+        </w:tabs>
+        <w:ind w:start="720" w:hanging="360"/>
+      </w:pPr>
+      <w:rPr>
+        <w:rFonts w:ascii="Symbol" w:hAnsi="Symbol" w:cs="Symbol" w:hint="default"/>
+      </w:rPr>
+    </w:lvl>
+    <w:lvl w:ilvl="1">
+      <w:start w:val="1"/>
+      <w:numFmt w:val="bullet"/>
+      <w:lvlText w:val=""/>
+      <w:lvlJc w:val="start"/>
+      <w:pPr>
+        <w:tabs>
+          <w:tab w:val="num" w:pos="1080"/>
+        </w:tabs>
+        <w:ind w:start="1080" w:hanging="360"/>
+      </w:pPr>
+      <w:rPr>
+        <w:rFonts w:ascii="Symbol" w:hAnsi="Symbol" w:cs="Symbol" w:hint="default"/>
+      </w:rPr>
+    </w:lvl>
+    <w:lvl w:ilvl="2">
+      <w:start w:val="1"/>
+      <w:numFmt w:val="bullet"/>
+      <w:lvlText w:val=""/>
+      <w:lvlJc w:val="start"/>
+      <w:pPr>
+        <w:tabs>
+          <w:tab w:val="num" w:pos="1440"/>
+        </w:tabs>
+        <w:ind w:start="1440" w:hanging="360"/>
+      </w:pPr>
+      <w:rPr>
+        <w:rFonts w:ascii="Symbol" w:hAnsi="Symbol" w:cs="Symbol" w:hint="default"/>
+      </w:rPr>
+    </w:lvl>
+    <w:lvl w:ilvl="3">
+      <w:start w:val="1"/>
+      <w:numFmt w:val="bullet"/>
+      <w:lvlText w:val=""/>
+      <w:lvlJc w:val="start"/>
+      <w:pPr>
+        <w:tabs>
+          <w:tab w:val="num" w:pos="1800"/>
+        </w:tabs>
+        <w:ind w:start="1800" w:hanging="360"/>
+      </w:pPr>
+      <w:rPr>
+        <w:rFonts w:ascii="Symbol" w:hAnsi="Symbol" w:cs="Symbol" w:hint="default"/>
+      </w:rPr>
+    </w:lvl>
+    <w:lvl w:ilvl="4">
+      <w:start w:val="1"/>
+      <w:numFmt w:val="bullet"/>
+      <w:lvlText w:val=""/>
+      <w:lvlJc w:val="start"/>
+      <w:pPr>
+        <w:tabs>
+          <w:tab w:val="num" w:pos="2160"/>
+        </w:tabs>
+        <w:ind w:start="2160" w:hanging="360"/>
+      </w:pPr>
+      <w:rPr>
+        <w:rFonts w:ascii="Symbol" w:hAnsi="Symbol" w:cs="Symbol" w:hint="default"/>
+      </w:rPr>
+    </w:lvl>
+    <w:lvl w:ilvl="5">
+      <w:start w:val="1"/>
+      <w:numFmt w:val="bullet"/>
+      <w:lvlText w:val=""/>
+      <w:lvlJc w:val="start"/>
+      <w:pPr>
+        <w:tabs>
+          <w:tab w:val="num" w:pos="2520"/>
+        </w:tabs>
+        <w:ind w:start="2520" w:hanging="360"/>
+      </w:pPr>
+      <w:rPr>
+        <w:rFonts w:ascii="Symbol" w:hAnsi="Symbol" w:cs="Symbol" w:hint="default"/>
+      </w:rPr>
+    </w:lvl>
+    <w:lvl w:ilvl="6">
+      <w:start w:val="1"/>
+      <w:numFmt w:val="bullet"/>
+      <w:lvlText w:val=""/>
+      <w:lvlJc w:val="start"/>
+      <w:pPr>
+        <w:tabs>
+          <w:tab w:val="num" w:pos="2880"/>
+        </w:tabs>
+        <w:ind w:start="2880" w:hanging="360"/>
+      </w:pPr>
+      <w:rPr>
+        <w:rFonts w:ascii="Symbol" w:hAnsi="Symbol" w:cs="Symbol" w:hint="default"/>
+      </w:rPr>
+    </w:lvl>
+    <w:lvl w:ilvl="7">
+      <w:start w:val="1"/>
+      <w:numFmt w:val="bullet"/>
+      <w:lvlText w:val=""/>
+      <w:lvlJc w:val="start"/>
+      <w:pPr>
+        <w:tabs>
+          <w:tab w:val="num" w:pos="3240"/>
+        </w:tabs>
+        <w:ind w:start="3240" w:hanging="360"/>
+      </w:pPr>
+      <w:rPr>
+        <w:rFonts w:ascii="Symbol" w:hAnsi="Symbol" w:cs="Symbol" w:hint="default"/>
+      </w:rPr>
+    </w:lvl>
+    <w:lvl w:ilvl="8">
+      <w:start w:val="1"/>
+      <w:numFmt w:val="bullet"/>
+      <w:lvlText w:val=""/>
+      <w:lvlJc w:val="start"/>
+      <w:pPr>
+        <w:tabs>
+          <w:tab w:val="num" w:pos="3600"/>
+        </w:tabs>
+        <w:ind w:start="3600" w:hanging="360"/>
+      </w:pPr>
+      <w:rPr>
+        <w:rFonts w:ascii="Symbol" w:hAnsi="Symbol" w:cs="Symbol" w:hint="default"/>
+      </w:rPr>
+    </w:lvl>
+  </w:abstractNum>
+  <w:abstractNum w:abstractNumId="6">
+    <w:lvl w:ilvl="0">
+      <w:start w:val="1"/>
       <w:numFmt w:val="decimal"/>
       <w:lvlText w:val="%1."/>
       <w:lvlJc w:val="start"/>
@@ -1579,7 +2437,829 @@
       <w:rPr/>
     </w:lvl>
   </w:abstractNum>
-  <w:abstractNum w:abstractNumId="6">
+  <w:abstractNum w:abstractNumId="7">
+    <w:lvl w:ilvl="0">
+      <w:start w:val="1"/>
+      <w:numFmt w:val="bullet"/>
+      <w:lvlText w:val=""/>
+      <w:lvlJc w:val="start"/>
+      <w:pPr>
+        <w:tabs>
+          <w:tab w:val="num" w:pos="720"/>
+        </w:tabs>
+        <w:ind w:start="720" w:hanging="360"/>
+      </w:pPr>
+      <w:rPr>
+        <w:rFonts w:ascii="Symbol" w:hAnsi="Symbol" w:cs="Symbol" w:hint="default"/>
+      </w:rPr>
+    </w:lvl>
+    <w:lvl w:ilvl="1">
+      <w:start w:val="1"/>
+      <w:numFmt w:val="bullet"/>
+      <w:lvlText w:val=""/>
+      <w:lvlJc w:val="start"/>
+      <w:pPr>
+        <w:tabs>
+          <w:tab w:val="num" w:pos="1080"/>
+        </w:tabs>
+        <w:ind w:start="1080" w:hanging="360"/>
+      </w:pPr>
+      <w:rPr>
+        <w:rFonts w:ascii="Symbol" w:hAnsi="Symbol" w:cs="Symbol" w:hint="default"/>
+      </w:rPr>
+    </w:lvl>
+    <w:lvl w:ilvl="2">
+      <w:start w:val="1"/>
+      <w:numFmt w:val="bullet"/>
+      <w:lvlText w:val=""/>
+      <w:lvlJc w:val="start"/>
+      <w:pPr>
+        <w:tabs>
+          <w:tab w:val="num" w:pos="1440"/>
+        </w:tabs>
+        <w:ind w:start="1440" w:hanging="360"/>
+      </w:pPr>
+      <w:rPr>
+        <w:rFonts w:ascii="Symbol" w:hAnsi="Symbol" w:cs="Symbol" w:hint="default"/>
+      </w:rPr>
+    </w:lvl>
+    <w:lvl w:ilvl="3">
+      <w:start w:val="1"/>
+      <w:numFmt w:val="bullet"/>
+      <w:lvlText w:val=""/>
+      <w:lvlJc w:val="start"/>
+      <w:pPr>
+        <w:tabs>
+          <w:tab w:val="num" w:pos="1800"/>
+        </w:tabs>
+        <w:ind w:start="1800" w:hanging="360"/>
+      </w:pPr>
+      <w:rPr>
+        <w:rFonts w:ascii="Symbol" w:hAnsi="Symbol" w:cs="Symbol" w:hint="default"/>
+      </w:rPr>
+    </w:lvl>
+    <w:lvl w:ilvl="4">
+      <w:start w:val="1"/>
+      <w:numFmt w:val="bullet"/>
+      <w:lvlText w:val=""/>
+      <w:lvlJc w:val="start"/>
+      <w:pPr>
+        <w:tabs>
+          <w:tab w:val="num" w:pos="2160"/>
+        </w:tabs>
+        <w:ind w:start="2160" w:hanging="360"/>
+      </w:pPr>
+      <w:rPr>
+        <w:rFonts w:ascii="Symbol" w:hAnsi="Symbol" w:cs="Symbol" w:hint="default"/>
+      </w:rPr>
+    </w:lvl>
+    <w:lvl w:ilvl="5">
+      <w:start w:val="1"/>
+      <w:numFmt w:val="bullet"/>
+      <w:lvlText w:val=""/>
+      <w:lvlJc w:val="start"/>
+      <w:pPr>
+        <w:tabs>
+          <w:tab w:val="num" w:pos="2520"/>
+        </w:tabs>
+        <w:ind w:start="2520" w:hanging="360"/>
+      </w:pPr>
+      <w:rPr>
+        <w:rFonts w:ascii="Symbol" w:hAnsi="Symbol" w:cs="Symbol" w:hint="default"/>
+      </w:rPr>
+    </w:lvl>
+    <w:lvl w:ilvl="6">
+      <w:start w:val="1"/>
+      <w:numFmt w:val="bullet"/>
+      <w:lvlText w:val=""/>
+      <w:lvlJc w:val="start"/>
+      <w:pPr>
+        <w:tabs>
+          <w:tab w:val="num" w:pos="2880"/>
+        </w:tabs>
+        <w:ind w:start="2880" w:hanging="360"/>
+      </w:pPr>
+      <w:rPr>
+        <w:rFonts w:ascii="Symbol" w:hAnsi="Symbol" w:cs="Symbol" w:hint="default"/>
+      </w:rPr>
+    </w:lvl>
+    <w:lvl w:ilvl="7">
+      <w:start w:val="1"/>
+      <w:numFmt w:val="bullet"/>
+      <w:lvlText w:val=""/>
+      <w:lvlJc w:val="start"/>
+      <w:pPr>
+        <w:tabs>
+          <w:tab w:val="num" w:pos="3240"/>
+        </w:tabs>
+        <w:ind w:start="3240" w:hanging="360"/>
+      </w:pPr>
+      <w:rPr>
+        <w:rFonts w:ascii="Symbol" w:hAnsi="Symbol" w:cs="Symbol" w:hint="default"/>
+      </w:rPr>
+    </w:lvl>
+    <w:lvl w:ilvl="8">
+      <w:start w:val="1"/>
+      <w:numFmt w:val="bullet"/>
+      <w:lvlText w:val=""/>
+      <w:lvlJc w:val="start"/>
+      <w:pPr>
+        <w:tabs>
+          <w:tab w:val="num" w:pos="3600"/>
+        </w:tabs>
+        <w:ind w:start="3600" w:hanging="360"/>
+      </w:pPr>
+      <w:rPr>
+        <w:rFonts w:ascii="Symbol" w:hAnsi="Symbol" w:cs="Symbol" w:hint="default"/>
+      </w:rPr>
+    </w:lvl>
+  </w:abstractNum>
+  <w:abstractNum w:abstractNumId="8">
+    <w:lvl w:ilvl="0">
+      <w:start w:val="1"/>
+      <w:numFmt w:val="bullet"/>
+      <w:lvlText w:val=""/>
+      <w:lvlJc w:val="start"/>
+      <w:pPr>
+        <w:tabs>
+          <w:tab w:val="num" w:pos="720"/>
+        </w:tabs>
+        <w:ind w:start="720" w:hanging="360"/>
+      </w:pPr>
+      <w:rPr>
+        <w:rFonts w:ascii="Symbol" w:hAnsi="Symbol" w:cs="Symbol" w:hint="default"/>
+      </w:rPr>
+    </w:lvl>
+    <w:lvl w:ilvl="1">
+      <w:start w:val="1"/>
+      <w:numFmt w:val="bullet"/>
+      <w:lvlText w:val=""/>
+      <w:lvlJc w:val="start"/>
+      <w:pPr>
+        <w:tabs>
+          <w:tab w:val="num" w:pos="1080"/>
+        </w:tabs>
+        <w:ind w:start="1080" w:hanging="360"/>
+      </w:pPr>
+      <w:rPr>
+        <w:rFonts w:ascii="Symbol" w:hAnsi="Symbol" w:cs="Symbol" w:hint="default"/>
+      </w:rPr>
+    </w:lvl>
+    <w:lvl w:ilvl="2">
+      <w:start w:val="1"/>
+      <w:numFmt w:val="bullet"/>
+      <w:lvlText w:val=""/>
+      <w:lvlJc w:val="start"/>
+      <w:pPr>
+        <w:tabs>
+          <w:tab w:val="num" w:pos="1440"/>
+        </w:tabs>
+        <w:ind w:start="1440" w:hanging="360"/>
+      </w:pPr>
+      <w:rPr>
+        <w:rFonts w:ascii="Symbol" w:hAnsi="Symbol" w:cs="Symbol" w:hint="default"/>
+      </w:rPr>
+    </w:lvl>
+    <w:lvl w:ilvl="3">
+      <w:start w:val="1"/>
+      <w:numFmt w:val="bullet"/>
+      <w:lvlText w:val=""/>
+      <w:lvlJc w:val="start"/>
+      <w:pPr>
+        <w:tabs>
+          <w:tab w:val="num" w:pos="1800"/>
+        </w:tabs>
+        <w:ind w:start="1800" w:hanging="360"/>
+      </w:pPr>
+      <w:rPr>
+        <w:rFonts w:ascii="Symbol" w:hAnsi="Symbol" w:cs="Symbol" w:hint="default"/>
+      </w:rPr>
+    </w:lvl>
+    <w:lvl w:ilvl="4">
+      <w:start w:val="1"/>
+      <w:numFmt w:val="bullet"/>
+      <w:lvlText w:val=""/>
+      <w:lvlJc w:val="start"/>
+      <w:pPr>
+        <w:tabs>
+          <w:tab w:val="num" w:pos="2160"/>
+        </w:tabs>
+        <w:ind w:start="2160" w:hanging="360"/>
+      </w:pPr>
+      <w:rPr>
+        <w:rFonts w:ascii="Symbol" w:hAnsi="Symbol" w:cs="Symbol" w:hint="default"/>
+      </w:rPr>
+    </w:lvl>
+    <w:lvl w:ilvl="5">
+      <w:start w:val="1"/>
+      <w:numFmt w:val="bullet"/>
+      <w:lvlText w:val=""/>
+      <w:lvlJc w:val="start"/>
+      <w:pPr>
+        <w:tabs>
+          <w:tab w:val="num" w:pos="2520"/>
+        </w:tabs>
+        <w:ind w:start="2520" w:hanging="360"/>
+      </w:pPr>
+      <w:rPr>
+        <w:rFonts w:ascii="Symbol" w:hAnsi="Symbol" w:cs="Symbol" w:hint="default"/>
+      </w:rPr>
+    </w:lvl>
+    <w:lvl w:ilvl="6">
+      <w:start w:val="1"/>
+      <w:numFmt w:val="bullet"/>
+      <w:lvlText w:val=""/>
+      <w:lvlJc w:val="start"/>
+      <w:pPr>
+        <w:tabs>
+          <w:tab w:val="num" w:pos="2880"/>
+        </w:tabs>
+        <w:ind w:start="2880" w:hanging="360"/>
+      </w:pPr>
+      <w:rPr>
+        <w:rFonts w:ascii="Symbol" w:hAnsi="Symbol" w:cs="Symbol" w:hint="default"/>
+      </w:rPr>
+    </w:lvl>
+    <w:lvl w:ilvl="7">
+      <w:start w:val="1"/>
+      <w:numFmt w:val="bullet"/>
+      <w:lvlText w:val=""/>
+      <w:lvlJc w:val="start"/>
+      <w:pPr>
+        <w:tabs>
+          <w:tab w:val="num" w:pos="3240"/>
+        </w:tabs>
+        <w:ind w:start="3240" w:hanging="360"/>
+      </w:pPr>
+      <w:rPr>
+        <w:rFonts w:ascii="Symbol" w:hAnsi="Symbol" w:cs="Symbol" w:hint="default"/>
+      </w:rPr>
+    </w:lvl>
+    <w:lvl w:ilvl="8">
+      <w:start w:val="1"/>
+      <w:numFmt w:val="bullet"/>
+      <w:lvlText w:val=""/>
+      <w:lvlJc w:val="start"/>
+      <w:pPr>
+        <w:tabs>
+          <w:tab w:val="num" w:pos="3600"/>
+        </w:tabs>
+        <w:ind w:start="3600" w:hanging="360"/>
+      </w:pPr>
+      <w:rPr>
+        <w:rFonts w:ascii="Symbol" w:hAnsi="Symbol" w:cs="Symbol" w:hint="default"/>
+      </w:rPr>
+    </w:lvl>
+  </w:abstractNum>
+  <w:abstractNum w:abstractNumId="9">
+    <w:lvl w:ilvl="0">
+      <w:start w:val="1"/>
+      <w:numFmt w:val="bullet"/>
+      <w:lvlText w:val=""/>
+      <w:lvlJc w:val="start"/>
+      <w:pPr>
+        <w:tabs>
+          <w:tab w:val="num" w:pos="720"/>
+        </w:tabs>
+        <w:ind w:start="720" w:hanging="360"/>
+      </w:pPr>
+      <w:rPr>
+        <w:rFonts w:ascii="Symbol" w:hAnsi="Symbol" w:cs="Symbol" w:hint="default"/>
+      </w:rPr>
+    </w:lvl>
+    <w:lvl w:ilvl="1">
+      <w:start w:val="1"/>
+      <w:numFmt w:val="bullet"/>
+      <w:lvlText w:val=""/>
+      <w:lvlJc w:val="start"/>
+      <w:pPr>
+        <w:tabs>
+          <w:tab w:val="num" w:pos="1080"/>
+        </w:tabs>
+        <w:ind w:start="1080" w:hanging="360"/>
+      </w:pPr>
+      <w:rPr>
+        <w:rFonts w:ascii="Symbol" w:hAnsi="Symbol" w:cs="Symbol" w:hint="default"/>
+      </w:rPr>
+    </w:lvl>
+    <w:lvl w:ilvl="2">
+      <w:start w:val="1"/>
+      <w:numFmt w:val="bullet"/>
+      <w:lvlText w:val=""/>
+      <w:lvlJc w:val="start"/>
+      <w:pPr>
+        <w:tabs>
+          <w:tab w:val="num" w:pos="1440"/>
+        </w:tabs>
+        <w:ind w:start="1440" w:hanging="360"/>
+      </w:pPr>
+      <w:rPr>
+        <w:rFonts w:ascii="Symbol" w:hAnsi="Symbol" w:cs="Symbol" w:hint="default"/>
+      </w:rPr>
+    </w:lvl>
+    <w:lvl w:ilvl="3">
+      <w:start w:val="1"/>
+      <w:numFmt w:val="bullet"/>
+      <w:lvlText w:val=""/>
+      <w:lvlJc w:val="start"/>
+      <w:pPr>
+        <w:tabs>
+          <w:tab w:val="num" w:pos="1800"/>
+        </w:tabs>
+        <w:ind w:start="1800" w:hanging="360"/>
+      </w:pPr>
+      <w:rPr>
+        <w:rFonts w:ascii="Symbol" w:hAnsi="Symbol" w:cs="Symbol" w:hint="default"/>
+      </w:rPr>
+    </w:lvl>
+    <w:lvl w:ilvl="4">
+      <w:start w:val="1"/>
+      <w:numFmt w:val="bullet"/>
+      <w:lvlText w:val=""/>
+      <w:lvlJc w:val="start"/>
+      <w:pPr>
+        <w:tabs>
+          <w:tab w:val="num" w:pos="2160"/>
+        </w:tabs>
+        <w:ind w:start="2160" w:hanging="360"/>
+      </w:pPr>
+      <w:rPr>
+        <w:rFonts w:ascii="Symbol" w:hAnsi="Symbol" w:cs="Symbol" w:hint="default"/>
+      </w:rPr>
+    </w:lvl>
+    <w:lvl w:ilvl="5">
+      <w:start w:val="1"/>
+      <w:numFmt w:val="bullet"/>
+      <w:lvlText w:val=""/>
+      <w:lvlJc w:val="start"/>
+      <w:pPr>
+        <w:tabs>
+          <w:tab w:val="num" w:pos="2520"/>
+        </w:tabs>
+        <w:ind w:start="2520" w:hanging="360"/>
+      </w:pPr>
+      <w:rPr>
+        <w:rFonts w:ascii="Symbol" w:hAnsi="Symbol" w:cs="Symbol" w:hint="default"/>
+      </w:rPr>
+    </w:lvl>
+    <w:lvl w:ilvl="6">
+      <w:start w:val="1"/>
+      <w:numFmt w:val="bullet"/>
+      <w:lvlText w:val=""/>
+      <w:lvlJc w:val="start"/>
+      <w:pPr>
+        <w:tabs>
+          <w:tab w:val="num" w:pos="2880"/>
+        </w:tabs>
+        <w:ind w:start="2880" w:hanging="360"/>
+      </w:pPr>
+      <w:rPr>
+        <w:rFonts w:ascii="Symbol" w:hAnsi="Symbol" w:cs="Symbol" w:hint="default"/>
+      </w:rPr>
+    </w:lvl>
+    <w:lvl w:ilvl="7">
+      <w:start w:val="1"/>
+      <w:numFmt w:val="bullet"/>
+      <w:lvlText w:val=""/>
+      <w:lvlJc w:val="start"/>
+      <w:pPr>
+        <w:tabs>
+          <w:tab w:val="num" w:pos="3240"/>
+        </w:tabs>
+        <w:ind w:start="3240" w:hanging="360"/>
+      </w:pPr>
+      <w:rPr>
+        <w:rFonts w:ascii="Symbol" w:hAnsi="Symbol" w:cs="Symbol" w:hint="default"/>
+      </w:rPr>
+    </w:lvl>
+    <w:lvl w:ilvl="8">
+      <w:start w:val="1"/>
+      <w:numFmt w:val="bullet"/>
+      <w:lvlText w:val=""/>
+      <w:lvlJc w:val="start"/>
+      <w:pPr>
+        <w:tabs>
+          <w:tab w:val="num" w:pos="3600"/>
+        </w:tabs>
+        <w:ind w:start="3600" w:hanging="360"/>
+      </w:pPr>
+      <w:rPr>
+        <w:rFonts w:ascii="Symbol" w:hAnsi="Symbol" w:cs="Symbol" w:hint="default"/>
+      </w:rPr>
+    </w:lvl>
+  </w:abstractNum>
+  <w:abstractNum w:abstractNumId="10">
+    <w:lvl w:ilvl="0">
+      <w:start w:val="1"/>
+      <w:numFmt w:val="bullet"/>
+      <w:lvlText w:val=""/>
+      <w:lvlJc w:val="start"/>
+      <w:pPr>
+        <w:tabs>
+          <w:tab w:val="num" w:pos="720"/>
+        </w:tabs>
+        <w:ind w:start="720" w:hanging="360"/>
+      </w:pPr>
+      <w:rPr>
+        <w:rFonts w:ascii="Symbol" w:hAnsi="Symbol" w:cs="Symbol" w:hint="default"/>
+      </w:rPr>
+    </w:lvl>
+    <w:lvl w:ilvl="1">
+      <w:start w:val="1"/>
+      <w:numFmt w:val="bullet"/>
+      <w:lvlText w:val=""/>
+      <w:lvlJc w:val="start"/>
+      <w:pPr>
+        <w:tabs>
+          <w:tab w:val="num" w:pos="1080"/>
+        </w:tabs>
+        <w:ind w:start="1080" w:hanging="360"/>
+      </w:pPr>
+      <w:rPr>
+        <w:rFonts w:ascii="Symbol" w:hAnsi="Symbol" w:cs="Symbol" w:hint="default"/>
+      </w:rPr>
+    </w:lvl>
+    <w:lvl w:ilvl="2">
+      <w:start w:val="1"/>
+      <w:numFmt w:val="bullet"/>
+      <w:lvlText w:val=""/>
+      <w:lvlJc w:val="start"/>
+      <w:pPr>
+        <w:tabs>
+          <w:tab w:val="num" w:pos="1440"/>
+        </w:tabs>
+        <w:ind w:start="1440" w:hanging="360"/>
+      </w:pPr>
+      <w:rPr>
+        <w:rFonts w:ascii="Symbol" w:hAnsi="Symbol" w:cs="Symbol" w:hint="default"/>
+      </w:rPr>
+    </w:lvl>
+    <w:lvl w:ilvl="3">
+      <w:start w:val="1"/>
+      <w:numFmt w:val="bullet"/>
+      <w:lvlText w:val=""/>
+      <w:lvlJc w:val="start"/>
+      <w:pPr>
+        <w:tabs>
+          <w:tab w:val="num" w:pos="1800"/>
+        </w:tabs>
+        <w:ind w:start="1800" w:hanging="360"/>
+      </w:pPr>
+      <w:rPr>
+        <w:rFonts w:ascii="Symbol" w:hAnsi="Symbol" w:cs="Symbol" w:hint="default"/>
+      </w:rPr>
+    </w:lvl>
+    <w:lvl w:ilvl="4">
+      <w:start w:val="1"/>
+      <w:numFmt w:val="bullet"/>
+      <w:lvlText w:val=""/>
+      <w:lvlJc w:val="start"/>
+      <w:pPr>
+        <w:tabs>
+          <w:tab w:val="num" w:pos="2160"/>
+        </w:tabs>
+        <w:ind w:start="2160" w:hanging="360"/>
+      </w:pPr>
+      <w:rPr>
+        <w:rFonts w:ascii="Symbol" w:hAnsi="Symbol" w:cs="Symbol" w:hint="default"/>
+      </w:rPr>
+    </w:lvl>
+    <w:lvl w:ilvl="5">
+      <w:start w:val="1"/>
+      <w:numFmt w:val="bullet"/>
+      <w:lvlText w:val=""/>
+      <w:lvlJc w:val="start"/>
+      <w:pPr>
+        <w:tabs>
+          <w:tab w:val="num" w:pos="2520"/>
+        </w:tabs>
+        <w:ind w:start="2520" w:hanging="360"/>
+      </w:pPr>
+      <w:rPr>
+        <w:rFonts w:ascii="Symbol" w:hAnsi="Symbol" w:cs="Symbol" w:hint="default"/>
+      </w:rPr>
+    </w:lvl>
+    <w:lvl w:ilvl="6">
+      <w:start w:val="1"/>
+      <w:numFmt w:val="bullet"/>
+      <w:lvlText w:val=""/>
+      <w:lvlJc w:val="start"/>
+      <w:pPr>
+        <w:tabs>
+          <w:tab w:val="num" w:pos="2880"/>
+        </w:tabs>
+        <w:ind w:start="2880" w:hanging="360"/>
+      </w:pPr>
+      <w:rPr>
+        <w:rFonts w:ascii="Symbol" w:hAnsi="Symbol" w:cs="Symbol" w:hint="default"/>
+      </w:rPr>
+    </w:lvl>
+    <w:lvl w:ilvl="7">
+      <w:start w:val="1"/>
+      <w:numFmt w:val="bullet"/>
+      <w:lvlText w:val=""/>
+      <w:lvlJc w:val="start"/>
+      <w:pPr>
+        <w:tabs>
+          <w:tab w:val="num" w:pos="3240"/>
+        </w:tabs>
+        <w:ind w:start="3240" w:hanging="360"/>
+      </w:pPr>
+      <w:rPr>
+        <w:rFonts w:ascii="Symbol" w:hAnsi="Symbol" w:cs="Symbol" w:hint="default"/>
+      </w:rPr>
+    </w:lvl>
+    <w:lvl w:ilvl="8">
+      <w:start w:val="1"/>
+      <w:numFmt w:val="bullet"/>
+      <w:lvlText w:val=""/>
+      <w:lvlJc w:val="start"/>
+      <w:pPr>
+        <w:tabs>
+          <w:tab w:val="num" w:pos="3600"/>
+        </w:tabs>
+        <w:ind w:start="3600" w:hanging="360"/>
+      </w:pPr>
+      <w:rPr>
+        <w:rFonts w:ascii="Symbol" w:hAnsi="Symbol" w:cs="Symbol" w:hint="default"/>
+      </w:rPr>
+    </w:lvl>
+  </w:abstractNum>
+  <w:abstractNum w:abstractNumId="11">
+    <w:lvl w:ilvl="0">
+      <w:start w:val="1"/>
+      <w:numFmt w:val="bullet"/>
+      <w:lvlText w:val=""/>
+      <w:lvlJc w:val="start"/>
+      <w:pPr>
+        <w:tabs>
+          <w:tab w:val="num" w:pos="720"/>
+        </w:tabs>
+        <w:ind w:start="720" w:hanging="360"/>
+      </w:pPr>
+      <w:rPr>
+        <w:rFonts w:ascii="Symbol" w:hAnsi="Symbol" w:cs="Symbol" w:hint="default"/>
+      </w:rPr>
+    </w:lvl>
+    <w:lvl w:ilvl="1">
+      <w:start w:val="1"/>
+      <w:numFmt w:val="bullet"/>
+      <w:lvlText w:val=""/>
+      <w:lvlJc w:val="start"/>
+      <w:pPr>
+        <w:tabs>
+          <w:tab w:val="num" w:pos="1080"/>
+        </w:tabs>
+        <w:ind w:start="1080" w:hanging="360"/>
+      </w:pPr>
+      <w:rPr>
+        <w:rFonts w:ascii="Symbol" w:hAnsi="Symbol" w:cs="Symbol" w:hint="default"/>
+      </w:rPr>
+    </w:lvl>
+    <w:lvl w:ilvl="2">
+      <w:start w:val="1"/>
+      <w:numFmt w:val="bullet"/>
+      <w:lvlText w:val=""/>
+      <w:lvlJc w:val="start"/>
+      <w:pPr>
+        <w:tabs>
+          <w:tab w:val="num" w:pos="1440"/>
+        </w:tabs>
+        <w:ind w:start="1440" w:hanging="360"/>
+      </w:pPr>
+      <w:rPr>
+        <w:rFonts w:ascii="Symbol" w:hAnsi="Symbol" w:cs="Symbol" w:hint="default"/>
+      </w:rPr>
+    </w:lvl>
+    <w:lvl w:ilvl="3">
+      <w:start w:val="1"/>
+      <w:numFmt w:val="bullet"/>
+      <w:lvlText w:val=""/>
+      <w:lvlJc w:val="start"/>
+      <w:pPr>
+        <w:tabs>
+          <w:tab w:val="num" w:pos="1800"/>
+        </w:tabs>
+        <w:ind w:start="1800" w:hanging="360"/>
+      </w:pPr>
+      <w:rPr>
+        <w:rFonts w:ascii="Symbol" w:hAnsi="Symbol" w:cs="Symbol" w:hint="default"/>
+      </w:rPr>
+    </w:lvl>
+    <w:lvl w:ilvl="4">
+      <w:start w:val="1"/>
+      <w:numFmt w:val="bullet"/>
+      <w:lvlText w:val=""/>
+      <w:lvlJc w:val="start"/>
+      <w:pPr>
+        <w:tabs>
+          <w:tab w:val="num" w:pos="2160"/>
+        </w:tabs>
+        <w:ind w:start="2160" w:hanging="360"/>
+      </w:pPr>
+      <w:rPr>
+        <w:rFonts w:ascii="Symbol" w:hAnsi="Symbol" w:cs="Symbol" w:hint="default"/>
+      </w:rPr>
+    </w:lvl>
+    <w:lvl w:ilvl="5">
+      <w:start w:val="1"/>
+      <w:numFmt w:val="bullet"/>
+      <w:lvlText w:val=""/>
+      <w:lvlJc w:val="start"/>
+      <w:pPr>
+        <w:tabs>
+          <w:tab w:val="num" w:pos="2520"/>
+        </w:tabs>
+        <w:ind w:start="2520" w:hanging="360"/>
+      </w:pPr>
+      <w:rPr>
+        <w:rFonts w:ascii="Symbol" w:hAnsi="Symbol" w:cs="Symbol" w:hint="default"/>
+      </w:rPr>
+    </w:lvl>
+    <w:lvl w:ilvl="6">
+      <w:start w:val="1"/>
+      <w:numFmt w:val="bullet"/>
+      <w:lvlText w:val=""/>
+      <w:lvlJc w:val="start"/>
+      <w:pPr>
+        <w:tabs>
+          <w:tab w:val="num" w:pos="2880"/>
+        </w:tabs>
+        <w:ind w:start="2880" w:hanging="360"/>
+      </w:pPr>
+      <w:rPr>
+        <w:rFonts w:ascii="Symbol" w:hAnsi="Symbol" w:cs="Symbol" w:hint="default"/>
+      </w:rPr>
+    </w:lvl>
+    <w:lvl w:ilvl="7">
+      <w:start w:val="1"/>
+      <w:numFmt w:val="bullet"/>
+      <w:lvlText w:val=""/>
+      <w:lvlJc w:val="start"/>
+      <w:pPr>
+        <w:tabs>
+          <w:tab w:val="num" w:pos="3240"/>
+        </w:tabs>
+        <w:ind w:start="3240" w:hanging="360"/>
+      </w:pPr>
+      <w:rPr>
+        <w:rFonts w:ascii="Symbol" w:hAnsi="Symbol" w:cs="Symbol" w:hint="default"/>
+      </w:rPr>
+    </w:lvl>
+    <w:lvl w:ilvl="8">
+      <w:start w:val="1"/>
+      <w:numFmt w:val="bullet"/>
+      <w:lvlText w:val=""/>
+      <w:lvlJc w:val="start"/>
+      <w:pPr>
+        <w:tabs>
+          <w:tab w:val="num" w:pos="3600"/>
+        </w:tabs>
+        <w:ind w:start="3600" w:hanging="360"/>
+      </w:pPr>
+      <w:rPr>
+        <w:rFonts w:ascii="Symbol" w:hAnsi="Symbol" w:cs="Symbol" w:hint="default"/>
+      </w:rPr>
+    </w:lvl>
+  </w:abstractNum>
+  <w:abstractNum w:abstractNumId="12">
+    <w:lvl w:ilvl="0">
+      <w:start w:val="1"/>
+      <w:numFmt w:val="bullet"/>
+      <w:lvlText w:val=""/>
+      <w:lvlJc w:val="start"/>
+      <w:pPr>
+        <w:tabs>
+          <w:tab w:val="num" w:pos="720"/>
+        </w:tabs>
+        <w:ind w:start="720" w:hanging="360"/>
+      </w:pPr>
+      <w:rPr>
+        <w:rFonts w:ascii="Symbol" w:hAnsi="Symbol" w:cs="Symbol" w:hint="default"/>
+      </w:rPr>
+    </w:lvl>
+    <w:lvl w:ilvl="1">
+      <w:start w:val="1"/>
+      <w:numFmt w:val="bullet"/>
+      <w:lvlText w:val=""/>
+      <w:lvlJc w:val="start"/>
+      <w:pPr>
+        <w:tabs>
+          <w:tab w:val="num" w:pos="1080"/>
+        </w:tabs>
+        <w:ind w:start="1080" w:hanging="360"/>
+      </w:pPr>
+      <w:rPr>
+        <w:rFonts w:ascii="Symbol" w:hAnsi="Symbol" w:cs="Symbol" w:hint="default"/>
+      </w:rPr>
+    </w:lvl>
+    <w:lvl w:ilvl="2">
+      <w:start w:val="1"/>
+      <w:numFmt w:val="bullet"/>
+      <w:lvlText w:val=""/>
+      <w:lvlJc w:val="start"/>
+      <w:pPr>
+        <w:tabs>
+          <w:tab w:val="num" w:pos="1440"/>
+        </w:tabs>
+        <w:ind w:start="1440" w:hanging="360"/>
+      </w:pPr>
+      <w:rPr>
+        <w:rFonts w:ascii="Symbol" w:hAnsi="Symbol" w:cs="Symbol" w:hint="default"/>
+      </w:rPr>
+    </w:lvl>
+    <w:lvl w:ilvl="3">
+      <w:start w:val="1"/>
+      <w:numFmt w:val="bullet"/>
+      <w:lvlText w:val=""/>
+      <w:lvlJc w:val="start"/>
+      <w:pPr>
+        <w:tabs>
+          <w:tab w:val="num" w:pos="1800"/>
+        </w:tabs>
+        <w:ind w:start="1800" w:hanging="360"/>
+      </w:pPr>
+      <w:rPr>
+        <w:rFonts w:ascii="Symbol" w:hAnsi="Symbol" w:cs="Symbol" w:hint="default"/>
+      </w:rPr>
+    </w:lvl>
+    <w:lvl w:ilvl="4">
+      <w:start w:val="1"/>
+      <w:numFmt w:val="bullet"/>
+      <w:lvlText w:val=""/>
+      <w:lvlJc w:val="start"/>
+      <w:pPr>
+        <w:tabs>
+          <w:tab w:val="num" w:pos="2160"/>
+        </w:tabs>
+        <w:ind w:start="2160" w:hanging="360"/>
+      </w:pPr>
+      <w:rPr>
+        <w:rFonts w:ascii="Symbol" w:hAnsi="Symbol" w:cs="Symbol" w:hint="default"/>
+      </w:rPr>
+    </w:lvl>
+    <w:lvl w:ilvl="5">
+      <w:start w:val="1"/>
+      <w:numFmt w:val="bullet"/>
+      <w:lvlText w:val=""/>
+      <w:lvlJc w:val="start"/>
+      <w:pPr>
+        <w:tabs>
+          <w:tab w:val="num" w:pos="2520"/>
+        </w:tabs>
+        <w:ind w:start="2520" w:hanging="360"/>
+      </w:pPr>
+      <w:rPr>
+        <w:rFonts w:ascii="Symbol" w:hAnsi="Symbol" w:cs="Symbol" w:hint="default"/>
+      </w:rPr>
+    </w:lvl>
+    <w:lvl w:ilvl="6">
+      <w:start w:val="1"/>
+      <w:numFmt w:val="bullet"/>
+      <w:lvlText w:val=""/>
+      <w:lvlJc w:val="start"/>
+      <w:pPr>
+        <w:tabs>
+          <w:tab w:val="num" w:pos="2880"/>
+        </w:tabs>
+        <w:ind w:start="2880" w:hanging="360"/>
+      </w:pPr>
+      <w:rPr>
+        <w:rFonts w:ascii="Symbol" w:hAnsi="Symbol" w:cs="Symbol" w:hint="default"/>
+      </w:rPr>
+    </w:lvl>
+    <w:lvl w:ilvl="7">
+      <w:start w:val="1"/>
+      <w:numFmt w:val="bullet"/>
+      <w:lvlText w:val=""/>
+      <w:lvlJc w:val="start"/>
+      <w:pPr>
+        <w:tabs>
+          <w:tab w:val="num" w:pos="3240"/>
+        </w:tabs>
+        <w:ind w:start="3240" w:hanging="360"/>
+      </w:pPr>
+      <w:rPr>
+        <w:rFonts w:ascii="Symbol" w:hAnsi="Symbol" w:cs="Symbol" w:hint="default"/>
+      </w:rPr>
+    </w:lvl>
+    <w:lvl w:ilvl="8">
+      <w:start w:val="1"/>
+      <w:numFmt w:val="bullet"/>
+      <w:lvlText w:val=""/>
+      <w:lvlJc w:val="start"/>
+      <w:pPr>
+        <w:tabs>
+          <w:tab w:val="num" w:pos="3600"/>
+        </w:tabs>
+        <w:ind w:start="3600" w:hanging="360"/>
+      </w:pPr>
+      <w:rPr>
+        <w:rFonts w:ascii="Symbol" w:hAnsi="Symbol" w:cs="Symbol" w:hint="default"/>
+      </w:rPr>
+    </w:lvl>
+  </w:abstractNum>
+  <w:abstractNum w:abstractNumId="13">
     <w:lvl w:ilvl="0">
       <w:start w:val="1"/>
       <w:numFmt w:val="bullet"/>
@@ -1734,6 +3414,27 @@
   <w:num w:numId="6">
     <w:abstractNumId w:val="6"/>
   </w:num>
+  <w:num w:numId="7">
+    <w:abstractNumId w:val="7"/>
+  </w:num>
+  <w:num w:numId="8">
+    <w:abstractNumId w:val="8"/>
+  </w:num>
+  <w:num w:numId="9">
+    <w:abstractNumId w:val="9"/>
+  </w:num>
+  <w:num w:numId="10">
+    <w:abstractNumId w:val="10"/>
+  </w:num>
+  <w:num w:numId="11">
+    <w:abstractNumId w:val="11"/>
+  </w:num>
+  <w:num w:numId="12">
+    <w:abstractNumId w:val="12"/>
+  </w:num>
+  <w:num w:numId="13">
+    <w:abstractNumId w:val="13"/>
+  </w:num>
 </w:numbering>
 </file>
 
@@ -1751,7 +3452,6 @@
     </w:rPrDefault>
     <w:pPrDefault>
       <w:pPr>
-        <w:widowControl/>
         <w:suppressAutoHyphens w:val="true"/>
       </w:pPr>
     </w:pPrDefault>
@@ -1761,7 +3461,10 @@
     <w:qFormat/>
     <w:pPr>
       <w:widowControl/>
+      <w:suppressAutoHyphens w:val="true"/>
       <w:bidi w:val="0"/>
+      <w:spacing w:before="0" w:after="0"/>
+      <w:jc w:val="start"/>
     </w:pPr>
     <w:rPr>
       <w:rFonts w:ascii="Liberation Serif" w:hAnsi="Liberation Serif" w:eastAsia="Songti SC" w:cs="Arial Unicode MS"/>
@@ -1780,7 +3483,7 @@
     <w:pPr>
       <w:numPr>
         <w:ilvl w:val="0"/>
-        <w:numId w:val="1"/>
+        <w:numId w:val="2"/>
       </w:numPr>
       <w:spacing w:before="240" w:after="120"/>
       <w:outlineLvl w:val="0"/>
@@ -1800,7 +3503,7 @@
     <w:pPr>
       <w:numPr>
         <w:ilvl w:val="1"/>
-        <w:numId w:val="1"/>
+        <w:numId w:val="2"/>
       </w:numPr>
       <w:spacing w:before="200" w:after="120"/>
       <w:outlineLvl w:val="1"/>
@@ -1816,6 +3519,13 @@
     <w:name w:val="Numbering Symbols"/>
     <w:qFormat/>
     <w:rPr/>
+  </w:style>
+  <w:style w:type="character" w:styleId="Bulletsuser">
+    <w:name w:val="Bullets (user)"/>
+    <w:qFormat/>
+    <w:rPr>
+      <w:rFonts w:ascii="OpenSymbol" w:hAnsi="OpenSymbol" w:eastAsia="OpenSymbol" w:cs="OpenSymbol"/>
+    </w:rPr>
   </w:style>
   <w:style w:type="character" w:styleId="Bullets">
     <w:name w:val="Bullets"/>

</xml_diff>